<commit_message>
atualizei mais dois templates docx
</commit_message>
<xml_diff>
--- a/src/template/declaracao1.docx
+++ b/src/template/declaracao1.docx
@@ -111,9 +111,8 @@
           <w:szCs w:val="32"/>
           <w:u w:val="single"/>
         </w:rPr>
-        <w:t>{nota_</w:t>
-      </w:r>
-      <w:proofErr w:type="gramStart"/>
+        <w:t>{nota_declaracao}</w:t>
+      </w:r>
       <w:r>
         <w:rPr>
           <w:b/>
@@ -121,26 +120,7 @@
           <w:szCs w:val="32"/>
           <w:u w:val="single"/>
         </w:rPr>
-        <w:t>declaracao}</w:t>
-      </w:r>
-      <w:r>
-        <w:rPr>
-          <w:b/>
-          <w:sz w:val="32"/>
-          <w:szCs w:val="32"/>
-          <w:u w:val="single"/>
-        </w:rPr>
-        <w:t>/</w:t>
-      </w:r>
-      <w:proofErr w:type="gramEnd"/>
-      <w:r>
-        <w:rPr>
-          <w:b/>
-          <w:sz w:val="32"/>
-          <w:szCs w:val="32"/>
-          <w:u w:val="single"/>
-        </w:rPr>
-        <w:t>202</w:t>
+        <w:t>/202</w:t>
       </w:r>
       <w:r>
         <w:rPr>
@@ -272,16 +252,11 @@
         <w:t xml:space="preserve"> </w:t>
       </w:r>
       <w:r>
-        <w:t>{rg_</w:t>
-      </w:r>
-      <w:proofErr w:type="gramStart"/>
-      <w:r>
-        <w:t>cbmam}</w:t>
+        <w:t>{rg_cbmam}</w:t>
       </w:r>
       <w:r>
         <w:t>/</w:t>
       </w:r>
-      <w:proofErr w:type="gramEnd"/>
       <w:r>
         <w:t>CBMAM</w:t>
       </w:r>
@@ -302,23 +277,7 @@
           <w:sz w:val="22"/>
           <w:szCs w:val="22"/>
         </w:rPr>
-        <w:t>{</w:t>
-      </w:r>
-      <w:proofErr w:type="gramStart"/>
-      <w:r>
-        <w:rPr>
-          <w:sz w:val="22"/>
-          <w:szCs w:val="22"/>
-        </w:rPr>
-        <w:t>matricula</w:t>
-      </w:r>
-      <w:proofErr w:type="gramEnd"/>
-      <w:r>
-        <w:rPr>
-          <w:sz w:val="22"/>
-          <w:szCs w:val="22"/>
-        </w:rPr>
-        <w:t>}</w:t>
+        <w:t>{matricula}</w:t>
       </w:r>
       <w:r>
         <w:t xml:space="preserve">, </w:t>
@@ -431,26 +390,14 @@
         <w:t xml:space="preserve">conforme Boletim Geral nº </w:t>
       </w:r>
       <w:r>
-        <w:t>{</w:t>
-      </w:r>
-      <w:proofErr w:type="gramStart"/>
-      <w:r>
-        <w:t>n</w:t>
+        <w:t>{n</w:t>
       </w:r>
       <w:r>
         <w:rPr>
           <w:sz w:val="26"/>
           <w:szCs w:val="26"/>
         </w:rPr>
-        <w:t>umero</w:t>
-      </w:r>
-      <w:proofErr w:type="gramEnd"/>
-      <w:r>
-        <w:rPr>
-          <w:sz w:val="26"/>
-          <w:szCs w:val="26"/>
-        </w:rPr>
-        <w:t>_bg</w:t>
+        <w:t>umero_bg</w:t>
       </w:r>
       <w:r>
         <w:t>}</w:t>
@@ -643,10 +590,13 @@
         <w:t>ia</w:t>
       </w:r>
       <w:r>
-        <w:t xml:space="preserve"> de Recursos Humanos</w:t>
-      </w:r>
-      <w:r>
-        <w:t xml:space="preserve"> do CBMAM</w:t>
+        <w:t xml:space="preserve"> de </w:t>
+      </w:r>
+      <w:r>
+        <w:t xml:space="preserve">Pessoal </w:t>
+      </w:r>
+      <w:r>
+        <w:t>do CBMAM</w:t>
       </w:r>
     </w:p>
     <w:p>
@@ -1001,6 +951,50 @@
     <w:lsdException w:name="Subtitle" w:qFormat="1"/>
     <w:lsdException w:name="Strong" w:qFormat="1"/>
     <w:lsdException w:name="Emphasis" w:qFormat="1"/>
+    <w:lsdException w:name="Normal Table" w:semiHidden="1" w:unhideWhenUsed="1"/>
+    <w:lsdException w:name="Table Simple 1" w:semiHidden="1" w:unhideWhenUsed="1"/>
+    <w:lsdException w:name="Table Simple 2" w:semiHidden="1" w:unhideWhenUsed="1"/>
+    <w:lsdException w:name="Table Simple 3" w:semiHidden="1" w:unhideWhenUsed="1"/>
+    <w:lsdException w:name="Table Classic 1" w:semiHidden="1" w:unhideWhenUsed="1"/>
+    <w:lsdException w:name="Table Classic 2" w:semiHidden="1" w:unhideWhenUsed="1"/>
+    <w:lsdException w:name="Table Classic 3" w:semiHidden="1" w:unhideWhenUsed="1"/>
+    <w:lsdException w:name="Table Classic 4" w:semiHidden="1" w:unhideWhenUsed="1"/>
+    <w:lsdException w:name="Table Colorful 1" w:semiHidden="1" w:unhideWhenUsed="1"/>
+    <w:lsdException w:name="Table Colorful 2" w:semiHidden="1" w:unhideWhenUsed="1"/>
+    <w:lsdException w:name="Table Colorful 3" w:semiHidden="1" w:unhideWhenUsed="1"/>
+    <w:lsdException w:name="Table Columns 1" w:semiHidden="1" w:unhideWhenUsed="1"/>
+    <w:lsdException w:name="Table Columns 2" w:semiHidden="1" w:unhideWhenUsed="1"/>
+    <w:lsdException w:name="Table Columns 3" w:semiHidden="1" w:unhideWhenUsed="1"/>
+    <w:lsdException w:name="Table Columns 4" w:semiHidden="1" w:unhideWhenUsed="1"/>
+    <w:lsdException w:name="Table Columns 5" w:semiHidden="1" w:unhideWhenUsed="1"/>
+    <w:lsdException w:name="Table Grid 1" w:semiHidden="1" w:unhideWhenUsed="1"/>
+    <w:lsdException w:name="Table Grid 2" w:semiHidden="1" w:unhideWhenUsed="1"/>
+    <w:lsdException w:name="Table Grid 3" w:semiHidden="1" w:unhideWhenUsed="1"/>
+    <w:lsdException w:name="Table Grid 4" w:semiHidden="1" w:unhideWhenUsed="1"/>
+    <w:lsdException w:name="Table Grid 5" w:semiHidden="1" w:unhideWhenUsed="1"/>
+    <w:lsdException w:name="Table Grid 6" w:semiHidden="1" w:unhideWhenUsed="1"/>
+    <w:lsdException w:name="Table Grid 7" w:semiHidden="1" w:unhideWhenUsed="1"/>
+    <w:lsdException w:name="Table Grid 8" w:semiHidden="1" w:unhideWhenUsed="1"/>
+    <w:lsdException w:name="Table List 1" w:semiHidden="1" w:unhideWhenUsed="1"/>
+    <w:lsdException w:name="Table List 2" w:semiHidden="1" w:unhideWhenUsed="1"/>
+    <w:lsdException w:name="Table List 3" w:semiHidden="1" w:unhideWhenUsed="1"/>
+    <w:lsdException w:name="Table List 4" w:semiHidden="1" w:unhideWhenUsed="1"/>
+    <w:lsdException w:name="Table List 5" w:semiHidden="1" w:unhideWhenUsed="1"/>
+    <w:lsdException w:name="Table List 6" w:semiHidden="1" w:unhideWhenUsed="1"/>
+    <w:lsdException w:name="Table List 7" w:semiHidden="1" w:unhideWhenUsed="1"/>
+    <w:lsdException w:name="Table List 8" w:semiHidden="1" w:unhideWhenUsed="1"/>
+    <w:lsdException w:name="Table 3D effects 1" w:semiHidden="1" w:unhideWhenUsed="1"/>
+    <w:lsdException w:name="Table 3D effects 2" w:semiHidden="1" w:unhideWhenUsed="1"/>
+    <w:lsdException w:name="Table 3D effects 3" w:semiHidden="1" w:unhideWhenUsed="1"/>
+    <w:lsdException w:name="Table Contemporary" w:semiHidden="1" w:unhideWhenUsed="1"/>
+    <w:lsdException w:name="Table Elegant" w:semiHidden="1" w:unhideWhenUsed="1"/>
+    <w:lsdException w:name="Table Professional" w:semiHidden="1" w:unhideWhenUsed="1"/>
+    <w:lsdException w:name="Table Subtle 1" w:semiHidden="1" w:unhideWhenUsed="1"/>
+    <w:lsdException w:name="Table Subtle 2" w:semiHidden="1" w:unhideWhenUsed="1"/>
+    <w:lsdException w:name="Table Web 1" w:semiHidden="1" w:unhideWhenUsed="1"/>
+    <w:lsdException w:name="Table Web 2" w:semiHidden="1" w:unhideWhenUsed="1"/>
+    <w:lsdException w:name="Table Web 3" w:semiHidden="1" w:unhideWhenUsed="1"/>
+    <w:lsdException w:name="Table Theme" w:semiHidden="1" w:unhideWhenUsed="1"/>
     <w:lsdException w:name="Placeholder Text" w:semiHidden="1" w:uiPriority="99"/>
     <w:lsdException w:name="No Spacing" w:uiPriority="1" w:qFormat="1"/>
     <w:lsdException w:name="Light Shading" w:uiPriority="60"/>
@@ -1311,11 +1305,15 @@
   </w:style>
   <w:style w:type="character" w:default="1" w:styleId="Fontepargpadro">
     <w:name w:val="Default Paragraph Font"/>
+    <w:uiPriority w:val="1"/>
     <w:semiHidden/>
+    <w:unhideWhenUsed/>
   </w:style>
   <w:style w:type="table" w:default="1" w:styleId="Tabelanormal">
     <w:name w:val="Normal Table"/>
+    <w:uiPriority w:val="99"/>
     <w:semiHidden/>
+    <w:unhideWhenUsed/>
     <w:tblPr>
       <w:tblInd w:w="0" w:type="dxa"/>
       <w:tblCellMar>
@@ -1328,7 +1326,9 @@
   </w:style>
   <w:style w:type="numbering" w:default="1" w:styleId="Semlista">
     <w:name w:val="No List"/>
+    <w:uiPriority w:val="99"/>
     <w:semiHidden/>
+    <w:unhideWhenUsed/>
   </w:style>
   <w:style w:type="paragraph" w:styleId="Recuodecorpodetexto">
     <w:name w:val="Body Text Indent"/>

</xml_diff>